<commit_message>
Add GZIP support, speed up Zopfli Blocksplitting, improve LossyOptimizeTransparent
</commit_message>
<xml_diff>
--- a/Manual.docx
+++ b/Manual.docx
@@ -194,14 +194,7 @@
           <w:lang w:val="en-US"/>
         </w:rPr>
         <w:tab/>
-        <w:t xml:space="preserve">Show no report when program is finished; </w:t>
-      </w:r>
-      <w:r>
-        <w:rPr>
-          <w:rFonts w:ascii="Times New Roman" w:hAnsi="Times New Roman"/>
-          <w:lang w:val="en-US"/>
-        </w:rPr>
-        <w:t>print only warnings and errors.</w:t>
+        <w:t>Show no report when program is finished; print only warnings and errors.</w:t>
       </w:r>
     </w:p>
     <w:p>
@@ -244,6 +237,7 @@
       <w:pPr>
         <w:pStyle w:val="Normal1"/>
         <w:rPr>
+          <w:rFonts w:hint="eastAsia"/>
           <w:lang w:val="en-US"/>
         </w:rPr>
       </w:pPr>
@@ -326,14 +320,7 @@
           <w:lang w:val="en-US"/>
         </w:rPr>
         <w:tab/>
-        <w:t>Discard metadata</w:t>
-      </w:r>
-      <w:r>
-        <w:rPr>
-          <w:rFonts w:ascii="Times New Roman" w:hAnsi="Times New Roman"/>
-          <w:lang w:val="en-US"/>
-        </w:rPr>
-        <w:t>.</w:t>
+        <w:t>Discard metadata.</w:t>
       </w:r>
     </w:p>
     <w:p>
@@ -361,7 +348,8 @@
         <w:pStyle w:val="Normal1"/>
         <w:ind w:left="525"/>
         <w:rPr>
-          <w:rFonts w:hint="eastAsia"/>
+          <w:rFonts w:ascii="Times New Roman" w:hAnsi="Times New Roman"/>
+          <w:lang w:val="en-US"/>
         </w:rPr>
       </w:pPr>
       <w:r>
@@ -385,23 +373,136 @@
           <w:lang w:val="en-US"/>
         </w:rPr>
         <w:tab/>
-        <w:t xml:space="preserve">displaying faster while downloading as it can display a </w:t>
-      </w:r>
-      <w:r>
-        <w:rPr>
-          <w:rFonts w:ascii="Times New Roman" w:hAnsi="Times New Roman"/>
-          <w:lang w:val="en-US"/>
-        </w:rPr>
-        <w:t>low re</w:t>
+        <w:t>displaying faster while downloading as it can display a low resolution version of the image first but increases decoding time. When not specified, baseline encoding is always used.</w:t>
+      </w:r>
+    </w:p>
+    <w:p>
+      <w:pPr>
+        <w:pStyle w:val="Normal1"/>
+        <w:rPr>
+          <w:rFonts w:ascii="Times New Roman" w:hAnsi="Times New Roman" w:cs="Times New Roman"/>
+          <w:b/>
+          <w:lang w:val="en-US"/>
+        </w:rPr>
+      </w:pPr>
+      <w:r>
+        <w:rPr>
+          <w:rFonts w:ascii="Times New Roman" w:hAnsi="Times New Roman" w:cs="Times New Roman"/>
+          <w:b/>
+          <w:lang w:val="en-US"/>
+        </w:rPr>
+        <w:t>-gzip</w:t>
+      </w:r>
+    </w:p>
+    <w:p>
+      <w:pPr>
+        <w:pStyle w:val="Normal1"/>
+        <w:ind w:left="529"/>
+        <w:rPr>
+          <w:rFonts w:ascii="Times New Roman" w:hAnsi="Times New Roman" w:cs="Times New Roman"/>
+        </w:rPr>
+      </w:pPr>
+      <w:r>
+        <w:rPr>
+          <w:rFonts w:ascii="Times New Roman" w:hAnsi="Times New Roman" w:cs="Times New Roman"/>
+        </w:rPr>
+        <w:t xml:space="preserve">Create a RFC 1952 conforming, gzipped version of the file which can be used as a HTTP 1.1+ </w:t>
       </w:r>
       <w:bookmarkStart w:id="0" w:name="_GoBack"/>
       <w:bookmarkEnd w:id="0"/>
       <w:r>
         <w:rPr>
-          <w:rFonts w:ascii="Times New Roman" w:hAnsi="Times New Roman"/>
-          <w:lang w:val="en-US"/>
-        </w:rPr>
-        <w:t>solution</w:t>
+          <w:rFonts w:ascii="Times New Roman" w:hAnsi="Times New Roman" w:cs="Times New Roman"/>
+        </w:rPr>
+        <w:t>response on web servers. If the file is already in the GZIP format, it will be optimized.</w:t>
+      </w:r>
+    </w:p>
+    <w:p>
+      <w:pPr>
+        <w:pStyle w:val="Normal1"/>
+        <w:rPr>
+          <w:rFonts w:hint="eastAsia"/>
+          <w:b/>
+          <w:bCs/>
+        </w:rPr>
+      </w:pPr>
+      <w:r>
+        <w:rPr>
+          <w:rFonts w:ascii="Times New Roman" w:hAnsi="Times New Roman"/>
+          <w:b/>
+          <w:bCs/>
+          <w:lang w:val="en-US"/>
+        </w:rPr>
+        <w:t>-help</w:t>
+      </w:r>
+    </w:p>
+    <w:p>
+      <w:pPr>
+        <w:pStyle w:val="Normal1"/>
+        <w:rPr>
+          <w:rFonts w:hint="eastAsia"/>
+          <w:b/>
+          <w:bCs/>
+        </w:rPr>
+      </w:pPr>
+      <w:r>
+        <w:rPr>
+          <w:rFonts w:ascii="Times New Roman" w:hAnsi="Times New Roman"/>
+          <w:b/>
+          <w:bCs/>
+          <w:lang w:val="en-US"/>
+        </w:rPr>
+        <w:tab/>
+      </w:r>
+      <w:r>
+        <w:rPr>
+          <w:rFonts w:ascii="Times New Roman" w:hAnsi="Times New Roman"/>
+          <w:lang w:val="en-US"/>
+        </w:rPr>
+        <w:t>Show a summary of the options.</w:t>
+      </w:r>
+    </w:p>
+    <w:p>
+      <w:pPr>
+        <w:pStyle w:val="Normal1"/>
+        <w:ind w:left="525"/>
+        <w:rPr>
+          <w:rFonts w:ascii="Times New Roman" w:hAnsi="Times New Roman"/>
+          <w:lang w:val="en-US"/>
+        </w:rPr>
+      </w:pPr>
+    </w:p>
+    <w:p>
+      <w:pPr>
+        <w:pStyle w:val="Normal1"/>
+        <w:rPr>
+          <w:rFonts w:hint="eastAsia"/>
+          <w:lang w:val="en-US"/>
+        </w:rPr>
+      </w:pPr>
+      <w:r>
+        <w:rPr>
+          <w:rFonts w:ascii="Times New Roman" w:hAnsi="Times New Roman"/>
+          <w:lang w:val="en-US"/>
+        </w:rPr>
+        <w:t>Advanced Options:</w:t>
+      </w:r>
+    </w:p>
+    <w:p>
+      <w:pPr>
+        <w:pStyle w:val="Normal1"/>
+        <w:rPr>
+          <w:rFonts w:ascii="Times New Roman" w:hAnsi="Times New Roman"/>
+        </w:rPr>
+      </w:pPr>
+      <w:r>
+        <w:rPr>
+          <w:rFonts w:ascii="Times New Roman" w:hAnsi="Times New Roman"/>
+          <w:b/>
+          <w:bCs/>
+          <w:lang w:val="en-US"/>
+        </w:rPr>
+        <w:t>--strict</w:t>
       </w:r>
       <w:r>
         <w:rPr>
@@ -410,128 +511,20 @@
         </w:rPr>
         <w:t xml:space="preserve"> </w:t>
       </w:r>
-      <w:r>
-        <w:rPr>
-          <w:rFonts w:ascii="Times New Roman" w:hAnsi="Times New Roman"/>
-          <w:lang w:val="en-US"/>
-        </w:rPr>
-        <w:t>version of the image first but increases decoding time. When not specified, baseline encoding is always used.</w:t>
-      </w:r>
-    </w:p>
-    <w:p>
-      <w:pPr>
-        <w:pStyle w:val="Normal1"/>
-        <w:rPr>
-          <w:rFonts w:hint="eastAsia"/>
-          <w:b/>
-          <w:bCs/>
-        </w:rPr>
-      </w:pPr>
-      <w:r>
-        <w:rPr>
-          <w:rFonts w:ascii="Times New Roman" w:hAnsi="Times New Roman"/>
-          <w:b/>
-          <w:bCs/>
-          <w:lang w:val="en-US"/>
-        </w:rPr>
-        <w:t>-help</w:t>
-      </w:r>
-    </w:p>
-    <w:p>
-      <w:pPr>
-        <w:pStyle w:val="Normal1"/>
-        <w:rPr>
-          <w:rFonts w:hint="eastAsia"/>
-          <w:b/>
-          <w:bCs/>
-        </w:rPr>
-      </w:pPr>
-      <w:r>
-        <w:rPr>
-          <w:rFonts w:ascii="Times New Roman" w:hAnsi="Times New Roman"/>
-          <w:b/>
-          <w:bCs/>
+    </w:p>
+    <w:p>
+      <w:pPr>
+        <w:pStyle w:val="Normal1"/>
+        <w:rPr>
+          <w:rFonts w:ascii="Times New Roman" w:hAnsi="Times New Roman"/>
+        </w:rPr>
+      </w:pPr>
+      <w:r>
+        <w:rPr>
+          <w:rFonts w:ascii="Times New Roman" w:hAnsi="Times New Roman"/>
           <w:lang w:val="en-US"/>
         </w:rPr>
         <w:tab/>
-      </w:r>
-      <w:r>
-        <w:rPr>
-          <w:rFonts w:ascii="Times New Roman" w:hAnsi="Times New Roman"/>
-          <w:lang w:val="en-US"/>
-        </w:rPr>
-        <w:t>Show a summary of the options.</w:t>
-      </w:r>
-    </w:p>
-    <w:p>
-      <w:pPr>
-        <w:pStyle w:val="Normal1"/>
-        <w:ind w:left="525"/>
-        <w:rPr>
-          <w:rFonts w:ascii="Times New Roman" w:hAnsi="Times New Roman"/>
-          <w:lang w:val="en-US"/>
-        </w:rPr>
-      </w:pPr>
-    </w:p>
-    <w:p>
-      <w:pPr>
-        <w:pStyle w:val="Normal1"/>
-        <w:rPr>
-          <w:rFonts w:hint="eastAsia"/>
-          <w:lang w:val="en-US"/>
-        </w:rPr>
-      </w:pPr>
-      <w:r>
-        <w:rPr>
-          <w:rFonts w:ascii="Times New Roman" w:hAnsi="Times New Roman"/>
-          <w:lang w:val="en-US"/>
-        </w:rPr>
-        <w:t>Advanced Options:</w:t>
-      </w:r>
-    </w:p>
-    <w:p>
-      <w:pPr>
-        <w:pStyle w:val="Normal1"/>
-        <w:rPr>
-          <w:rFonts w:ascii="Times New Roman" w:hAnsi="Times New Roman"/>
-        </w:rPr>
-      </w:pPr>
-      <w:r>
-        <w:rPr>
-          <w:rFonts w:ascii="Times New Roman" w:hAnsi="Times New Roman"/>
-          <w:b/>
-          <w:bCs/>
-          <w:lang w:val="en-US"/>
-        </w:rPr>
-        <w:t>--strict</w:t>
-      </w:r>
-      <w:r>
-        <w:rPr>
-          <w:rFonts w:ascii="Times New Roman" w:hAnsi="Times New Roman"/>
-          <w:lang w:val="en-US"/>
-        </w:rPr>
-        <w:t xml:space="preserve"> </w:t>
-      </w:r>
-    </w:p>
-    <w:p>
-      <w:pPr>
-        <w:pStyle w:val="Normal1"/>
-        <w:rPr>
-          <w:rFonts w:ascii="Times New Roman" w:hAnsi="Times New Roman"/>
-        </w:rPr>
-      </w:pPr>
-      <w:r>
-        <w:rPr>
-          <w:rFonts w:ascii="Times New Roman" w:hAnsi="Times New Roman"/>
-          <w:lang w:val="en-US"/>
-        </w:rPr>
-        <w:tab/>
-      </w:r>
-      <w:r>
-        <w:rPr>
-          <w:rFonts w:ascii="Times New Roman" w:hAnsi="Times New Roman"/>
-          <w:lang w:val="en-US"/>
-        </w:rPr>
         <w:t xml:space="preserve">Enable strict losslessness. Without this, image data under fully transparent pixels can be </w:t>
       </w:r>
       <w:r>
@@ -577,16 +570,7 @@
           <w:bCs/>
           <w:lang w:val="en-US"/>
         </w:rPr>
-        <w:t>Additional f</w:t>
-      </w:r>
-      <w:r>
-        <w:rPr>
-          <w:rFonts w:ascii="Times New Roman" w:hAnsi="Times New Roman"/>
-          <w:b/>
-          <w:bCs/>
-          <w:lang w:val="en-US"/>
-        </w:rPr>
-        <w:t>eatures when Folder support is compiled:</w:t>
+        <w:t>Additional features when Folder support is compiled:</w:t>
       </w:r>
     </w:p>
     <w:p>

</xml_diff>